<commit_message>
fix: update vehicle field relations and optimize invigilator assignment logic
</commit_message>
<xml_diff>
--- a/Layouts/FLT-Mileage Claim Form.docx
+++ b/Layouts/FLT-Mileage Claim Form.docx
@@ -1,6 +1,6 @@
 
 <file path=word/document.xml><?xml version="1.0" encoding="utf-8"?>
-<w:document xmlns:wpc="http://schemas.microsoft.com/office/word/2010/wordprocessingCanvas" xmlns:cx="http://schemas.microsoft.com/office/drawing/2014/chartex" xmlns:cx1="http://schemas.microsoft.com/office/drawing/2015/9/8/chartex" xmlns:cx2="http://schemas.microsoft.com/office/drawing/2015/10/21/chartex" xmlns:cx3="http://schemas.microsoft.com/office/drawing/2016/5/9/chartex" xmlns:cx4="http://schemas.microsoft.com/office/drawing/2016/5/10/chartex" xmlns:cx5="http://schemas.microsoft.com/office/drawing/2016/5/11/chartex" xmlns:cx6="http://schemas.microsoft.com/office/drawing/2016/5/12/chartex" xmlns:cx7="http://schemas.microsoft.com/office/drawing/2016/5/13/chartex" xmlns:cx8="http://schemas.microsoft.com/office/drawing/2016/5/14/chartex" xmlns:mc="http://schemas.openxmlformats.org/markup-compatibility/2006" xmlns:aink="http://schemas.microsoft.com/office/drawing/2016/ink" xmlns:am3d="http://schemas.microsoft.com/office/drawing/2017/model3d" xmlns:o="urn:schemas-microsoft-com:office:office" xmlns:oel="http://schemas.microsoft.com/office/2019/extlst" xmlns:r="http://schemas.openxmlformats.org/officeDocument/2006/relationships" xmlns:m="http://schemas.openxmlformats.org/officeDocument/2006/math" xmlns:v="urn:schemas-microsoft-com:vml" xmlns:wp14="http://schemas.microsoft.com/office/word/2010/wordprocessingDrawing" xmlns:wp="http://schemas.openxmlformats.org/drawingml/2006/wordprocessingDrawing" xmlns:w10="urn:schemas-microsoft-com:office:word" xmlns:w="http://schemas.openxmlformats.org/wordprocessingml/2006/main" xmlns:w14="http://schemas.microsoft.com/office/word/2010/wordml" xmlns:w15="http://schemas.microsoft.com/office/word/2012/wordml" xmlns:w16cex="http://schemas.microsoft.com/office/word/2018/wordml/cex" xmlns:w16cid="http://schemas.microsoft.com/office/word/2016/wordml/cid" xmlns:w16="http://schemas.microsoft.com/office/word/2018/wordml" xmlns:w16du="http://schemas.microsoft.com/office/word/2023/wordml/word16du" xmlns:w16sdtdh="http://schemas.microsoft.com/office/word/2020/wordml/sdtdatahash" xmlns:w16sdtfl="http://schemas.microsoft.com/office/word/2024/wordml/sdtformatlock" xmlns:w16se="http://schemas.microsoft.com/office/word/2015/wordml/symex" xmlns:wpg="http://schemas.microsoft.com/office/word/2010/wordprocessingGroup" xmlns:wpi="http://schemas.microsoft.com/office/word/2010/wordprocessingInk" xmlns:wne="http://schemas.microsoft.com/office/word/2006/wordml" xmlns:wps="http://schemas.microsoft.com/office/word/2010/wordprocessingShape" mc:Ignorable="w14 w15 w16se w16cid w16 w16cex w16sdtdh w16sdtfl w16du wp14">
+<w:document xmlns:a="http://schemas.openxmlformats.org/drawingml/2006/main" xmlns:pic="http://schemas.openxmlformats.org/drawingml/2006/picture" xmlns:wpc="http://schemas.microsoft.com/office/word/2010/wordprocessingCanvas" xmlns:cx="http://schemas.microsoft.com/office/drawing/2014/chartex" xmlns:cx1="http://schemas.microsoft.com/office/drawing/2015/9/8/chartex" xmlns:cx2="http://schemas.microsoft.com/office/drawing/2015/10/21/chartex" xmlns:cx3="http://schemas.microsoft.com/office/drawing/2016/5/9/chartex" xmlns:cx4="http://schemas.microsoft.com/office/drawing/2016/5/10/chartex" xmlns:cx5="http://schemas.microsoft.com/office/drawing/2016/5/11/chartex" xmlns:cx6="http://schemas.microsoft.com/office/drawing/2016/5/12/chartex" xmlns:cx7="http://schemas.microsoft.com/office/drawing/2016/5/13/chartex" xmlns:cx8="http://schemas.microsoft.com/office/drawing/2016/5/14/chartex" xmlns:mc="http://schemas.openxmlformats.org/markup-compatibility/2006" xmlns:aink="http://schemas.microsoft.com/office/drawing/2016/ink" xmlns:am3d="http://schemas.microsoft.com/office/drawing/2017/model3d" xmlns:o="urn:schemas-microsoft-com:office:office" xmlns:oel="http://schemas.microsoft.com/office/2019/extlst" xmlns:r="http://schemas.openxmlformats.org/officeDocument/2006/relationships" xmlns:m="http://schemas.openxmlformats.org/officeDocument/2006/math" xmlns:v="urn:schemas-microsoft-com:vml" xmlns:wp14="http://schemas.microsoft.com/office/word/2010/wordprocessingDrawing" xmlns:wp="http://schemas.openxmlformats.org/drawingml/2006/wordprocessingDrawing" xmlns:w10="urn:schemas-microsoft-com:office:word" xmlns:w="http://schemas.openxmlformats.org/wordprocessingml/2006/main" xmlns:w14="http://schemas.microsoft.com/office/word/2010/wordml" xmlns:w15="http://schemas.microsoft.com/office/word/2012/wordml" xmlns:w16cex="http://schemas.microsoft.com/office/word/2018/wordml/cex" xmlns:w16cid="http://schemas.microsoft.com/office/word/2016/wordml/cid" xmlns:w16="http://schemas.microsoft.com/office/word/2018/wordml" xmlns:w16du="http://schemas.microsoft.com/office/word/2023/wordml/word16du" xmlns:w16sdtdh="http://schemas.microsoft.com/office/word/2020/wordml/sdtdatahash" xmlns:w16sdtfl="http://schemas.microsoft.com/office/word/2024/wordml/sdtformatlock" xmlns:w16se="http://schemas.microsoft.com/office/word/2015/wordml/symex" xmlns:wpg="http://schemas.microsoft.com/office/word/2010/wordprocessingGroup" xmlns:wpi="http://schemas.microsoft.com/office/word/2010/wordprocessingInk" xmlns:wne="http://schemas.microsoft.com/office/word/2006/wordml" xmlns:wps="http://schemas.microsoft.com/office/word/2010/wordprocessingShape" mc:Ignorable="w14 w15 w16se w16cid w16 w16cex w16sdtdh w16sdtfl w16du wp14">
   <w:body>
     <w:p>
       <w:pPr>
@@ -60,8 +60,10 @@
           <w:placeholder>
             <w:docPart w:val="DefaultPlaceholder_-1854013440"/>
           </w:placeholder>
-          <w:dataBinding w:prefixMappings="xmlns:ns0='urn:microsoft-dynamics-nav/reports/FLT_Mileage_Claim_Form/52122/' " w:xpath="/ns0:NavWordReportXmlPart[1]/ns0:Header[1]/ns0:DepartmentCode[1]" w:storeItemID="{E74AA492-8ABC-40FC-9E2A-422725947E0A}"/>
+          <w:dataBinding w:prefixMappings="xmlns:ns0='urn:microsoft-dynamics-nav/reports/FLT_Mileage_Claim_Form/52122/'" w:xpath="/ns0:NavWordReportXmlPart[1]/ns0:Header[1]/ns0:DepartmentCode[1]" w:storeItemID="{E74AA492-8ABC-40FC-9E2A-422725947E0A}"/>
           <w:text/>
+          <w:alias w:val="#Nav: /Header/DepartmentCode"/>
+          <w:tag w:val="#Nav: FLT_Mileage_Claim_Form/52122"/>
         </w:sdtPr>
         <w:sdtContent>
           <w:proofErr w:type="spellStart"/>
@@ -85,8 +87,10 @@
           <w:placeholder>
             <w:docPart w:val="DefaultPlaceholder_-1854013440"/>
           </w:placeholder>
-          <w:dataBinding w:prefixMappings="xmlns:ns0='urn:microsoft-dynamics-nav/reports/FLT_Mileage_Claim_Form/52122/' " w:xpath="/ns0:NavWordReportXmlPart[1]/ns0:Header[1]/ns0:EmployeeName[1]" w:storeItemID="{E74AA492-8ABC-40FC-9E2A-422725947E0A}"/>
+          <w:dataBinding w:prefixMappings="xmlns:ns0='urn:microsoft-dynamics-nav/reports/FLT_Mileage_Claim_Form/52122/'" w:xpath="/ns0:NavWordReportXmlPart[1]/ns0:Header[1]/ns0:EmployeeName[1]" w:storeItemID="{E74AA492-8ABC-40FC-9E2A-422725947E0A}"/>
           <w:text/>
+          <w:alias w:val="#Nav: /Header/EmployeeName"/>
+          <w:tag w:val="#Nav: FLT_Mileage_Claim_Form/52122"/>
         </w:sdtPr>
         <w:sdtContent>
           <w:proofErr w:type="spellStart"/>
@@ -107,8 +111,10 @@
           <w:placeholder>
             <w:docPart w:val="DefaultPlaceholder_-1854013440"/>
           </w:placeholder>
-          <w:dataBinding w:prefixMappings="xmlns:ns0='urn:microsoft-dynamics-nav/reports/FLT_Mileage_Claim_Form/52122/' " w:xpath="/ns0:NavWordReportXmlPart[1]/ns0:Header[1]/ns0:Designation[1]" w:storeItemID="{E74AA492-8ABC-40FC-9E2A-422725947E0A}"/>
+          <w:dataBinding w:prefixMappings="xmlns:ns0='urn:microsoft-dynamics-nav/reports/FLT_Mileage_Claim_Form/52122/'" w:xpath="/ns0:NavWordReportXmlPart[1]/ns0:Header[1]/ns0:Designation[1]" w:storeItemID="{E74AA492-8ABC-40FC-9E2A-422725947E0A}"/>
           <w:text/>
+          <w:alias w:val="#Nav: /Header/Designation"/>
+          <w:tag w:val="#Nav: FLT_Mileage_Claim_Form/52122"/>
         </w:sdtPr>
         <w:sdtContent>
           <w:r>
@@ -127,8 +133,10 @@
           <w:placeholder>
             <w:docPart w:val="DefaultPlaceholder_-1854013440"/>
           </w:placeholder>
-          <w:dataBinding w:prefixMappings="xmlns:ns0='urn:microsoft-dynamics-nav/reports/FLT_Mileage_Claim_Form/52122/' " w:xpath="/ns0:NavWordReportXmlPart[1]/ns0:Header[1]/ns0:Remarks[1]" w:storeItemID="{E74AA492-8ABC-40FC-9E2A-422725947E0A}"/>
+          <w:dataBinding w:prefixMappings="xmlns:ns0='urn:microsoft-dynamics-nav/reports/FLT_Mileage_Claim_Form/52122/'" w:xpath="/ns0:NavWordReportXmlPart[1]/ns0:Header[1]/ns0:Remarks[1]" w:storeItemID="{E74AA492-8ABC-40FC-9E2A-422725947E0A}"/>
           <w:text/>
+          <w:alias w:val="#Nav: /Header/Remarks"/>
+          <w:tag w:val="#Nav: FLT_Mileage_Claim_Form/52122"/>
         </w:sdtPr>
         <w:sdtContent>
           <w:r>
@@ -151,8 +159,10 @@
           <w:placeholder>
             <w:docPart w:val="DefaultPlaceholder_-1854013440"/>
           </w:placeholder>
-          <w:dataBinding w:prefixMappings="xmlns:ns0='urn:microsoft-dynamics-nav/reports/FLT_Mileage_Claim_Form/52122/' " w:xpath="/ns0:NavWordReportXmlPart[1]/ns0:Header[1]/ns0:Lines[1]/ns0:NumberofPassengers[1]" w:storeItemID="{E74AA492-8ABC-40FC-9E2A-422725947E0A}"/>
+          <w:dataBinding w:prefixMappings="xmlns:ns0='urn:microsoft-dynamics-nav/reports/FLT_Mileage_Claim_Form/52122/'" w:xpath="/ns0:NavWordReportXmlPart[1]/ns0:Header[1]/ns0:Lines[1]/ns0:NumberofPassengers[1]" w:storeItemID="{E74AA492-8ABC-40FC-9E2A-422725947E0A}"/>
           <w:text/>
+          <w:alias w:val="#Nav: /Header/Lines/NumberofPassengers"/>
+          <w:tag w:val="#Nav: FLT_Mileage_Claim_Form/52122"/>
         </w:sdtPr>
         <w:sdtContent>
           <w:proofErr w:type="spellStart"/>
@@ -188,8 +198,10 @@
           <w:placeholder>
             <w:docPart w:val="DefaultPlaceholder_-1854013440"/>
           </w:placeholder>
-          <w:dataBinding w:prefixMappings="xmlns:ns0='urn:microsoft-dynamics-nav/reports/FLT_Mileage_Claim_Form/52122/' " w:xpath="/ns0:NavWordReportXmlPart[1]/ns0:Header[1]/ns0:Lines[1]/ns0:Destination[1]" w:storeItemID="{E74AA492-8ABC-40FC-9E2A-422725947E0A}"/>
+          <w:dataBinding w:prefixMappings="xmlns:ns0='urn:microsoft-dynamics-nav/reports/FLT_Mileage_Claim_Form/52122/'" w:xpath="/ns0:NavWordReportXmlPart[1]/ns0:Header[1]/ns0:Lines[1]/ns0:Destination[1]" w:storeItemID="{E74AA492-8ABC-40FC-9E2A-422725947E0A}"/>
           <w:text/>
+          <w:alias w:val="#Nav: /Header/Lines/Destination"/>
+          <w:tag w:val="#Nav: FLT_Mileage_Claim_Form/52122"/>
         </w:sdtPr>
         <w:sdtContent>
           <w:r>
@@ -209,8 +221,10 @@
           <w:placeholder>
             <w:docPart w:val="DefaultPlaceholder_-1854013440"/>
           </w:placeholder>
-          <w:dataBinding w:prefixMappings="xmlns:ns0='urn:microsoft-dynamics-nav/reports/FLT_Mileage_Claim_Form/52122/' " w:xpath="/ns0:NavWordReportXmlPart[1]/ns0:Header[1]/ns0:Lines[1]/ns0:VehicleModel[1]" w:storeItemID="{E74AA492-8ABC-40FC-9E2A-422725947E0A}"/>
+          <w:dataBinding w:prefixMappings="xmlns:ns0='urn:microsoft-dynamics-nav/reports/FLT_Mileage_Claim_Form/52122/'" w:xpath="/ns0:NavWordReportXmlPart[1]/ns0:Header[1]/ns0:Lines[1]/ns0:VehicleModel[1]" w:storeItemID="{E74AA492-8ABC-40FC-9E2A-422725947E0A}"/>
           <w:text/>
+          <w:alias w:val="#Nav: /Header/Lines/VehicleModel"/>
+          <w:tag w:val="#Nav: FLT_Mileage_Claim_Form/52122"/>
         </w:sdtPr>
         <w:sdtContent>
           <w:proofErr w:type="spellStart"/>
@@ -229,8 +243,10 @@
           <w:placeholder>
             <w:docPart w:val="DefaultPlaceholder_-1854013440"/>
           </w:placeholder>
-          <w:dataBinding w:prefixMappings="xmlns:ns0='urn:microsoft-dynamics-nav/reports/FLT_Mileage_Claim_Form/52122/' " w:xpath="/ns0:NavWordReportXmlPart[1]/ns0:Header[1]/ns0:Lines[1]/ns0:VehicleRegistrationNo_[1]" w:storeItemID="{E74AA492-8ABC-40FC-9E2A-422725947E0A}"/>
+          <w:dataBinding w:prefixMappings="xmlns:ns0='urn:microsoft-dynamics-nav/reports/FLT_Mileage_Claim_Form/52122/'" w:xpath="/ns0:NavWordReportXmlPart[1]/ns0:Header[1]/ns0:Lines[1]/ns0:VehicleRegistrationNo_[1]" w:storeItemID="{E74AA492-8ABC-40FC-9E2A-422725947E0A}"/>
           <w:text/>
+          <w:alias w:val="#Nav: /Header/Lines/VehicleRegistrationNo_"/>
+          <w:tag w:val="#Nav: FLT_Mileage_Claim_Form/52122"/>
         </w:sdtPr>
         <w:sdtContent>
           <w:proofErr w:type="spellStart"/>
@@ -257,8 +273,10 @@
           <w:placeholder>
             <w:docPart w:val="DefaultPlaceholder_-1854013440"/>
           </w:placeholder>
-          <w:dataBinding w:prefixMappings="xmlns:ns0='urn:microsoft-dynamics-nav/reports/FLT_Mileage_Claim_Form/52122/' " w:xpath="/ns0:NavWordReportXmlPart[1]/ns0:Header[1]/ns0:Lines[1]/ns0:EngineCapacity[1]" w:storeItemID="{E74AA492-8ABC-40FC-9E2A-422725947E0A}"/>
+          <w:dataBinding w:prefixMappings="xmlns:ns0='urn:microsoft-dynamics-nav/reports/FLT_Mileage_Claim_Form/52122/'" w:xpath="/ns0:NavWordReportXmlPart[1]/ns0:Header[1]/ns0:Lines[1]/ns0:EngineCapacity[1]" w:storeItemID="{E74AA492-8ABC-40FC-9E2A-422725947E0A}"/>
           <w:text/>
+          <w:alias w:val="#Nav: /Header/Lines/EngineCapacity"/>
+          <w:tag w:val="#Nav: FLT_Mileage_Claim_Form/52122"/>
         </w:sdtPr>
         <w:sdtContent>
           <w:proofErr w:type="spellStart"/>
@@ -277,8 +295,10 @@
           <w:placeholder>
             <w:docPart w:val="DefaultPlaceholder_-1854013440"/>
           </w:placeholder>
-          <w:dataBinding w:prefixMappings="xmlns:ns0='urn:microsoft-dynamics-nav/reports/FLT_Mileage_Claim_Form/52122/' " w:xpath="/ns0:NavWordReportXmlPart[1]/ns0:Header[1]/ns0:Lines[1]/ns0:TravelDate[1]" w:storeItemID="{E74AA492-8ABC-40FC-9E2A-422725947E0A}"/>
+          <w:dataBinding w:prefixMappings="xmlns:ns0='urn:microsoft-dynamics-nav/reports/FLT_Mileage_Claim_Form/52122/'" w:xpath="/ns0:NavWordReportXmlPart[1]/ns0:Header[1]/ns0:Lines[1]/ns0:TravelDate[1]" w:storeItemID="{E74AA492-8ABC-40FC-9E2A-422725947E0A}"/>
           <w:text/>
+          <w:alias w:val="#Nav: /Header/Lines/TravelDate"/>
+          <w:tag w:val="#Nav: FLT_Mileage_Claim_Form/52122"/>
         </w:sdtPr>
         <w:sdtContent>
           <w:proofErr w:type="spellStart"/>
@@ -325,8 +345,10 @@
           <w:placeholder>
             <w:docPart w:val="DefaultPlaceholder_-1854013440"/>
           </w:placeholder>
-          <w:dataBinding w:prefixMappings="xmlns:ns0='urn:microsoft-dynamics-nav/reports/FLT_Mileage_Claim_Form/52122/' " w:xpath="/ns0:NavWordReportXmlPart[1]/ns0:Header[1]/ns0:TotalEstimatedMileage[1]" w:storeItemID="{E74AA492-8ABC-40FC-9E2A-422725947E0A}"/>
+          <w:dataBinding w:prefixMappings="xmlns:ns0='urn:microsoft-dynamics-nav/reports/FLT_Mileage_Claim_Form/52122/'" w:xpath="/ns0:NavWordReportXmlPart[1]/ns0:Header[1]/ns0:TotalEstimatedMileage[1]" w:storeItemID="{E74AA492-8ABC-40FC-9E2A-422725947E0A}"/>
           <w:text/>
+          <w:alias w:val="#Nav: /Header/TotalEstimatedMileage"/>
+          <w:tag w:val="#Nav: FLT_Mileage_Claim_Form/52122"/>
         </w:sdtPr>
         <w:sdtContent>
           <w:proofErr w:type="spellStart"/>
@@ -348,8 +370,10 @@
           <w:placeholder>
             <w:docPart w:val="DefaultPlaceholder_-1854013440"/>
           </w:placeholder>
-          <w:dataBinding w:prefixMappings="xmlns:ns0='urn:microsoft-dynamics-nav/reports/FLT_Mileage_Claim_Form/52122/' " w:xpath="/ns0:NavWordReportXmlPart[1]/ns0:Header[1]/ns0:ApprovedRatePerKm[1]" w:storeItemID="{E74AA492-8ABC-40FC-9E2A-422725947E0A}"/>
+          <w:dataBinding w:prefixMappings="xmlns:ns0='urn:microsoft-dynamics-nav/reports/FLT_Mileage_Claim_Form/52122/'" w:xpath="/ns0:NavWordReportXmlPart[1]/ns0:Header[1]/ns0:ApprovedRatePerKm[1]" w:storeItemID="{E74AA492-8ABC-40FC-9E2A-422725947E0A}"/>
           <w:text/>
+          <w:alias w:val="#Nav: /Header/ApprovedRatePerKm"/>
+          <w:tag w:val="#Nav: FLT_Mileage_Claim_Form/52122"/>
         </w:sdtPr>
         <w:sdtContent>
           <w:proofErr w:type="spellStart"/>
@@ -374,8 +398,10 @@
           <w:placeholder>
             <w:docPart w:val="DefaultPlaceholder_-1854013440"/>
           </w:placeholder>
-          <w:dataBinding w:prefixMappings="xmlns:ns0='urn:microsoft-dynamics-nav/reports/FLT_Mileage_Claim_Form/52122/' " w:xpath="/ns0:NavWordReportXmlPart[1]/ns0:Header[1]/ns0:Lines[1]/ns0:ActualTotalCost[1]" w:storeItemID="{E74AA492-8ABC-40FC-9E2A-422725947E0A}"/>
+          <w:dataBinding w:prefixMappings="xmlns:ns0='urn:microsoft-dynamics-nav/reports/FLT_Mileage_Claim_Form/52122/'" w:xpath="/ns0:NavWordReportXmlPart[1]/ns0:Header[1]/ns0:Lines[1]/ns0:ActualTotalCost[1]" w:storeItemID="{E74AA492-8ABC-40FC-9E2A-422725947E0A}"/>
           <w:text/>
+          <w:alias w:val="#Nav: /Header/Lines/ActualTotalCost"/>
+          <w:tag w:val="#Nav: FLT_Mileage_Claim_Form/52122"/>
         </w:sdtPr>
         <w:sdtContent>
           <w:proofErr w:type="spellStart"/>
@@ -393,8 +419,10 @@
       <w:sdt>
         <w:sdtPr>
           <w:id w:val="-1653511928"/>
-          <w:dataBinding w:prefixMappings="xmlns:ns0='urn:microsoft-dynamics-nav/reports/FLT_Mileage_Claim_Form/52122/' " w:xpath="/ns0:NavWordReportXmlPart[1]/ns0:Header[1]/ns0:TransportOfficerSignature[1]" w:storeItemID="{E74AA492-8ABC-40FC-9E2A-422725947E0A}"/>
+          <w:dataBinding w:prefixMappings="xmlns:ns0='urn:microsoft-dynamics-nav/reports/FLT_Mileage_Claim_Form/52122/'" w:xpath="/ns0:NavWordReportXmlPart[1]/ns0:Header[1]/ns0:TransportOfficerSignature[1]" w:storeItemID="{E74AA492-8ABC-40FC-9E2A-422725947E0A}"/>
           <w:picture/>
+          <w:alias w:val="#Nav: /Header/TransportOfficerSignature"/>
+          <w:tag w:val="#Nav: FLT_Mileage_Claim_Form/52122"/>
         </w:sdtPr>
         <w:sdtContent>
           <w:r>
@@ -455,8 +483,10 @@
           <w:placeholder>
             <w:docPart w:val="DefaultPlaceholder_-1854013440"/>
           </w:placeholder>
-          <w:dataBinding w:prefixMappings="xmlns:ns0='urn:microsoft-dynamics-nav/reports/FLT_Mileage_Claim_Form/52122/' " w:xpath="/ns0:NavWordReportXmlPart[1]/ns0:Header[1]/ns0:TransportOfficersDate[1]" w:storeItemID="{E74AA492-8ABC-40FC-9E2A-422725947E0A}"/>
+          <w:dataBinding w:prefixMappings="xmlns:ns0='urn:microsoft-dynamics-nav/reports/FLT_Mileage_Claim_Form/52122/'" w:xpath="/ns0:NavWordReportXmlPart[1]/ns0:Header[1]/ns0:TransportOfficersDate[1]" w:storeItemID="{E74AA492-8ABC-40FC-9E2A-422725947E0A}"/>
           <w:text/>
+          <w:alias w:val="#Nav: /Header/TransportOfficersDate"/>
+          <w:tag w:val="#Nav: FLT_Mileage_Claim_Form/52122"/>
         </w:sdtPr>
         <w:sdtContent>
           <w:proofErr w:type="spellStart"/>
@@ -485,8 +515,10 @@
       <w:sdt>
         <w:sdtPr>
           <w:id w:val="1142929948"/>
-          <w:dataBinding w:prefixMappings="xmlns:ns0='urn:microsoft-dynamics-nav/reports/FLT_Mileage_Claim_Form/52122/' " w:xpath="/ns0:NavWordReportXmlPart[1]/ns0:Header[1]/ns0:ApproverSignature[1]" w:storeItemID="{E74AA492-8ABC-40FC-9E2A-422725947E0A}"/>
+          <w:dataBinding w:prefixMappings="xmlns:ns0='urn:microsoft-dynamics-nav/reports/FLT_Mileage_Claim_Form/52122/'" w:xpath="/ns0:NavWordReportXmlPart[1]/ns0:Header[1]/ns0:ApproverSignature[1]" w:storeItemID="{E74AA492-8ABC-40FC-9E2A-422725947E0A}"/>
           <w:picture/>
+          <w:alias w:val="#Nav: /Header/ApproverSignature"/>
+          <w:tag w:val="#Nav: FLT_Mileage_Claim_Form/52122"/>
         </w:sdtPr>
         <w:sdtContent>
           <w:r>
@@ -550,8 +582,10 @@
           <w:placeholder>
             <w:docPart w:val="DefaultPlaceholder_-1854013440"/>
           </w:placeholder>
-          <w:dataBinding w:prefixMappings="xmlns:ns0='urn:microsoft-dynamics-nav/reports/FLT_Mileage_Claim_Form/52122/' " w:xpath="/ns0:NavWordReportXmlPart[1]/ns0:Header[1]/ns0:ApproverDate[1]" w:storeItemID="{E74AA492-8ABC-40FC-9E2A-422725947E0A}"/>
+          <w:dataBinding w:prefixMappings="xmlns:ns0='urn:microsoft-dynamics-nav/reports/FLT_Mileage_Claim_Form/52122/'" w:xpath="/ns0:NavWordReportXmlPart[1]/ns0:Header[1]/ns0:ApproverDate[1]" w:storeItemID="{E74AA492-8ABC-40FC-9E2A-422725947E0A}"/>
           <w:text/>
+          <w:alias w:val="#Nav: /Header/ApproverDate"/>
+          <w:tag w:val="#Nav: FLT_Mileage_Claim_Form/52122"/>
         </w:sdtPr>
         <w:sdtContent>
           <w:proofErr w:type="spellStart"/>
@@ -624,7 +658,7 @@
 </file>
 
 <file path=word/header1.xml><?xml version="1.0" encoding="utf-8"?>
-<w:hdr xmlns:wpc="http://schemas.microsoft.com/office/word/2010/wordprocessingCanvas" xmlns:cx="http://schemas.microsoft.com/office/drawing/2014/chartex" xmlns:cx1="http://schemas.microsoft.com/office/drawing/2015/9/8/chartex" xmlns:cx2="http://schemas.microsoft.com/office/drawing/2015/10/21/chartex" xmlns:cx3="http://schemas.microsoft.com/office/drawing/2016/5/9/chartex" xmlns:cx4="http://schemas.microsoft.com/office/drawing/2016/5/10/chartex" xmlns:cx5="http://schemas.microsoft.com/office/drawing/2016/5/11/chartex" xmlns:cx6="http://schemas.microsoft.com/office/drawing/2016/5/12/chartex" xmlns:cx7="http://schemas.microsoft.com/office/drawing/2016/5/13/chartex" xmlns:cx8="http://schemas.microsoft.com/office/drawing/2016/5/14/chartex" xmlns:mc="http://schemas.openxmlformats.org/markup-compatibility/2006" xmlns:aink="http://schemas.microsoft.com/office/drawing/2016/ink" xmlns:am3d="http://schemas.microsoft.com/office/drawing/2017/model3d" xmlns:o="urn:schemas-microsoft-com:office:office" xmlns:oel="http://schemas.microsoft.com/office/2019/extlst" xmlns:r="http://schemas.openxmlformats.org/officeDocument/2006/relationships" xmlns:m="http://schemas.openxmlformats.org/officeDocument/2006/math" xmlns:v="urn:schemas-microsoft-com:vml" xmlns:wp14="http://schemas.microsoft.com/office/word/2010/wordprocessingDrawing" xmlns:wp="http://schemas.openxmlformats.org/drawingml/2006/wordprocessingDrawing" xmlns:w10="urn:schemas-microsoft-com:office:word" xmlns:w="http://schemas.openxmlformats.org/wordprocessingml/2006/main" xmlns:w14="http://schemas.microsoft.com/office/word/2010/wordml" xmlns:w15="http://schemas.microsoft.com/office/word/2012/wordml" xmlns:w16cex="http://schemas.microsoft.com/office/word/2018/wordml/cex" xmlns:w16cid="http://schemas.microsoft.com/office/word/2016/wordml/cid" xmlns:w16="http://schemas.microsoft.com/office/word/2018/wordml" xmlns:w16du="http://schemas.microsoft.com/office/word/2023/wordml/word16du" xmlns:w16sdtdh="http://schemas.microsoft.com/office/word/2020/wordml/sdtdatahash" xmlns:w16sdtfl="http://schemas.microsoft.com/office/word/2024/wordml/sdtformatlock" xmlns:w16se="http://schemas.microsoft.com/office/word/2015/wordml/symex" xmlns:wpg="http://schemas.microsoft.com/office/word/2010/wordprocessingGroup" xmlns:wpi="http://schemas.microsoft.com/office/word/2010/wordprocessingInk" xmlns:wne="http://schemas.microsoft.com/office/word/2006/wordml" xmlns:wps="http://schemas.microsoft.com/office/word/2010/wordprocessingShape" mc:Ignorable="w14 w15 w16se w16cid w16 w16cex w16sdtdh w16sdtfl w16du wp14">
+<w:hdr xmlns:a="http://schemas.openxmlformats.org/drawingml/2006/main" xmlns:pic="http://schemas.openxmlformats.org/drawingml/2006/picture" xmlns:wpc="http://schemas.microsoft.com/office/word/2010/wordprocessingCanvas" xmlns:cx="http://schemas.microsoft.com/office/drawing/2014/chartex" xmlns:cx1="http://schemas.microsoft.com/office/drawing/2015/9/8/chartex" xmlns:cx2="http://schemas.microsoft.com/office/drawing/2015/10/21/chartex" xmlns:cx3="http://schemas.microsoft.com/office/drawing/2016/5/9/chartex" xmlns:cx4="http://schemas.microsoft.com/office/drawing/2016/5/10/chartex" xmlns:cx5="http://schemas.microsoft.com/office/drawing/2016/5/11/chartex" xmlns:cx6="http://schemas.microsoft.com/office/drawing/2016/5/12/chartex" xmlns:cx7="http://schemas.microsoft.com/office/drawing/2016/5/13/chartex" xmlns:cx8="http://schemas.microsoft.com/office/drawing/2016/5/14/chartex" xmlns:mc="http://schemas.openxmlformats.org/markup-compatibility/2006" xmlns:aink="http://schemas.microsoft.com/office/drawing/2016/ink" xmlns:am3d="http://schemas.microsoft.com/office/drawing/2017/model3d" xmlns:o="urn:schemas-microsoft-com:office:office" xmlns:oel="http://schemas.microsoft.com/office/2019/extlst" xmlns:r="http://schemas.openxmlformats.org/officeDocument/2006/relationships" xmlns:m="http://schemas.openxmlformats.org/officeDocument/2006/math" xmlns:v="urn:schemas-microsoft-com:vml" xmlns:wp14="http://schemas.microsoft.com/office/word/2010/wordprocessingDrawing" xmlns:wp="http://schemas.openxmlformats.org/drawingml/2006/wordprocessingDrawing" xmlns:w10="urn:schemas-microsoft-com:office:word" xmlns:w="http://schemas.openxmlformats.org/wordprocessingml/2006/main" xmlns:w14="http://schemas.microsoft.com/office/word/2010/wordml" xmlns:w15="http://schemas.microsoft.com/office/word/2012/wordml" xmlns:w16cex="http://schemas.microsoft.com/office/word/2018/wordml/cex" xmlns:w16cid="http://schemas.microsoft.com/office/word/2016/wordml/cid" xmlns:w16="http://schemas.microsoft.com/office/word/2018/wordml" xmlns:w16du="http://schemas.microsoft.com/office/word/2023/wordml/word16du" xmlns:w16sdtdh="http://schemas.microsoft.com/office/word/2020/wordml/sdtdatahash" xmlns:w16sdtfl="http://schemas.microsoft.com/office/word/2024/wordml/sdtformatlock" xmlns:w16se="http://schemas.microsoft.com/office/word/2015/wordml/symex" xmlns:wpg="http://schemas.microsoft.com/office/word/2010/wordprocessingGroup" xmlns:wpi="http://schemas.microsoft.com/office/word/2010/wordprocessingInk" xmlns:wne="http://schemas.microsoft.com/office/word/2006/wordml" xmlns:wps="http://schemas.microsoft.com/office/word/2010/wordprocessingShape" mc:Ignorable="w14 w15 w16se w16cid w16 w16cex w16sdtdh w16sdtfl w16du wp14">
   <w:p>
     <w:pPr>
       <w:pStyle w:val="Header"/>
@@ -641,8 +675,10 @@
     <w:sdt>
       <w:sdtPr>
         <w:id w:val="1909958920"/>
-        <w:dataBinding w:prefixMappings="xmlns:ns0='urn:microsoft-dynamics-nav/reports/FLT_Mileage_Claim_Form/52122/' " w:xpath="/ns0:NavWordReportXmlPart[1]/ns0:Header[1]/ns0:CompanyPicture[1]" w:storeItemID="{E74AA492-8ABC-40FC-9E2A-422725947E0A}"/>
+        <w:dataBinding w:prefixMappings="xmlns:ns0='urn:microsoft-dynamics-nav/reports/FLT_Mileage_Claim_Form/52122/'" w:xpath="/ns0:NavWordReportXmlPart[1]/ns0:Header[1]/ns0:CompanyPicture[1]" w:storeItemID="{E74AA492-8ABC-40FC-9E2A-422725947E0A}"/>
         <w:picture/>
+        <w:alias w:val="#Nav: /Header/CompanyPicture"/>
+        <w:tag w:val="#Nav: FLT_Mileage_Claim_Form/52122"/>
       </w:sdtPr>
       <w:sdtContent>
         <w:r>
@@ -706,8 +742,10 @@
         <w:placeholder>
           <w:docPart w:val="DefaultPlaceholder_-1854013440"/>
         </w:placeholder>
-        <w:dataBinding w:prefixMappings="xmlns:ns0='urn:microsoft-dynamics-nav/reports/FLT_Mileage_Claim_Form/52122/' " w:xpath="/ns0:NavWordReportXmlPart[1]/ns0:Header[1]/ns0:CompanyName[1]" w:storeItemID="{E74AA492-8ABC-40FC-9E2A-422725947E0A}"/>
+        <w:dataBinding w:prefixMappings="xmlns:ns0='urn:microsoft-dynamics-nav/reports/FLT_Mileage_Claim_Form/52122/'" w:xpath="/ns0:NavWordReportXmlPart[1]/ns0:Header[1]/ns0:CompanyName[1]" w:storeItemID="{E74AA492-8ABC-40FC-9E2A-422725947E0A}"/>
         <w:text/>
+        <w:alias w:val="#Nav: /Header/CompanyName"/>
+        <w:tag w:val="#Nav: FLT_Mileage_Claim_Form/52122"/>
       </w:sdtPr>
       <w:sdtContent>
         <w:proofErr w:type="spellStart"/>

</xml_diff>

<commit_message>
feat: add internal audit role center and task management functionality
</commit_message>
<xml_diff>
--- a/Layouts/FLT-Mileage Claim Form.docx
+++ b/Layouts/FLT-Mileage Claim Form.docx
@@ -2251,124 +2251,98 @@
 </a:theme>
 </file>
 
-<file path=customXml/item1.xml>��< ? x m l   v e r s i o n = " 1 . 0 "   e n c o d i n g = " u t f - 1 6 " ? > < N a v W o r d R e p o r t X m l P a r t   x m l n s = " u r n : m i c r o s o f t - d y n a m i c s - n a v / r e p o r t s / F L T _ M i l e a g e _ C l a i m _ F o r m / 5 2 1 2 2 / " > - 
-     < H e a d e r > - 
-         < A p p r o v a l S t a g e > A p p r o v a l S t a g e < / A p p r o v a l S t a g e > - 
-         < A p p r o v e d D a t e > A p p r o v e d D a t e < / A p p r o v e d D a t e > - 
-         < A p p r o v e d R a t e P e r K m > A p p r o v e d R a t e P e r K m < / A p p r o v e d R a t e P e r K m > - 
-         < A p p r o v e r D a t e > A p p r o v e r D a t e < / A p p r o v e r D a t e > - 
-         < A p p r o v e r N a m e > A p p r o v e r N a m e < / A p p r o v e r N a m e > - 
-         < A p p r o v e r S i g n a t u r e > A p p r o v e r S i g n a t u r e < / A p p r o v e r S i g n a t u r e > - 
-         < A p p r o v e r s N a m e > A p p r o v e r s N a m e < / A p p r o v e r s N a m e > - 
-         < C o m p a n y A d d r e s s > C o m p a n y A d d r e s s < / C o m p a n y A d d r e s s > - 
-         < C o m p a n y C i t y > C o m p a n y C i t y < / C o m p a n y C i t y > - 
-         < C o m p a n y N a m e > C o m p a n y N a m e < / C o m p a n y N a m e > - 
-         < C o m p a n y P h o n e N o > C o m p a n y P h o n e N o < / C o m p a n y P h o n e N o > - 
-         < C o m p a n y P i c t u r e > C o m p a n y P i c t u r e < / C o m p a n y P i c t u r e > - 
-         < D a t e _ > D a t e _ < / D a t e _ > - 
-         < D e p a r t m e n t C o d e > D e p a r t m e n t C o d e < / D e p a r t m e n t C o d e > - 
-         < D e s i g n a t i o n > D e s i g n a t i o n < / D e s i g n a t i o n > - 
-         < E m p l o y e e N a m e > E m p l o y e e N a m e < / E m p l o y e e N a m e > - 
-         < E m p l o y e e N o _ > E m p l o y e e N o _ < / E m p l o y e e N o _ > - 
-         < N o _ > N o _ < / N o _ > - 
-         < P h o n e N u m b e r > P h o n e N u m b e r < / P h o n e N u m b e r > - 
-         < R e m a r k s > R e m a r k s < / R e m a r k s > - 
-         < R e p o r t T i t l e > R e p o r t T i t l e < / R e p o r t T i t l e > - 
-         < R e q u e s t e d B y > R e q u e s t e d B y < / R e q u e s t e d B y > - 
-         < S t a t u s > S t a t u s < / S t a t u s > - 
-         < T o t a l E s t i m a t e d C o s t > T o t a l E s t i m a t e d C o s t < / T o t a l E s t i m a t e d C o s t > - 
-         < T o t a l E s t i m a t e d M i l e a g e > T o t a l E s t i m a t e d M i l e a g e < / T o t a l E s t i m a t e d M i l e a g e > - 
-         < T r a n s p o r t O f f i c e r > T r a n s p o r t O f f i c e r < / T r a n s p o r t O f f i c e r > - 
-         < T r a n s p o r t O f f i c e r D a t e > T r a n s p o r t O f f i c e r D a t e < / T r a n s p o r t O f f i c e r D a t e > - 
-         < T r a n s p o r t O f f i c e r N a m e > T r a n s p o r t O f f i c e r N a m e < / T r a n s p o r t O f f i c e r N a m e > - 
-         < T r a n s p o r t O f f i c e r s D a t e > T r a n s p o r t O f f i c e r s D a t e < / T r a n s p o r t O f f i c e r s D a t e > - 
-         < T r a n s p o r t O f f i c e r S i g n a t u r e > T r a n s p o r t O f f i c e r S i g n a t u r e < / T r a n s p o r t O f f i c e r S i g n a t u r e > - 
-         < L i n e s > - 
-             < A c t u a l D i s t a n c e K M _ > A c t u a l D i s t a n c e K M _ < / A c t u a l D i s t a n c e K M _ > - 
-             < A c t u a l T o t a l C o s t > A c t u a l T o t a l C o s t < / A c t u a l T o t a l C o s t > - 
-             < D e p a r t u r e T i m e > D e p a r t u r e T i m e < / D e p a r t u r e T i m e > - 
-             < D e s t i n a t i o n > D e s t i n a t i o n < / D e s t i n a t i o n > - 
-             < D i s t a n c e K M _ > D i s t a n c e K M _ < / D i s t a n c e K M _ > - 
-             < E n d i n g O d o m e t e r R e a d i n g > E n d i n g O d o m e t e r R e a d i n g < / E n d i n g O d o m e t e r R e a d i n g > - 
-             < E n g i n e C a p a c i t y > E n g i n e C a p a c i t y < / E n g i n e C a p a c i t y > - 
-             < F u e l R e c e i p t s A t t a c h e d > F u e l R e c e i p t s A t t a c h e d < / F u e l R e c e i p t s A t t a c h e d > - 
-             < L i n e N o _ > L i n e N o _ < / L i n e N o _ > - 
-             < L i n e S t a t u s > L i n e S t a t u s < / L i n e S t a t u s > - 
-             < M a i n t e n a n c e R e c e i p t s A t t a c h e d > M a i n t e n a n c e R e c e i p t s A t t a c h e d < / M a i n t e n a n c e R e c e i p t s A t t a c h e d > - 
-             < N u m b e r o f P a s s e n g e r s > N u m b e r o f P a s s e n g e r s < / N u m b e r o f P a s s e n g e r s > - 
-             < P u r p o s e o f T r i p > P u r p o s e o f T r i p < / P u r p o s e o f T r i p > - 
-             < R a t e P e r K M > R a t e P e r K M < / R a t e P e r K M > - 
-             < R e t u r n D a t e > R e t u r n D a t e < / R e t u r n D a t e > - 
-             < R e t u r n T i m e > R e t u r n T i m e < / R e t u r n T i m e > - 
-             < S t a r t i n g O d o m e t e r R e a d i n g > S t a r t i n g O d o m e t e r R e a d i n g < / S t a r t i n g O d o m e t e r R e a d i n g > - 
-             < S t a r t i n g P o i n t > S t a r t i n g P o i n t < / S t a r t i n g P o i n t > - 
-             < T o t a l C o s t > T o t a l C o s t < / T o t a l C o s t > - 
-             < T r a n s p o r t O f f i c e r R e m a r k s > T r a n s p o r t O f f i c e r R e m a r k s < / T r a n s p o r t O f f i c e r R e m a r k s > - 
-             < T r a v e l D a t e > T r a v e l D a t e < / T r a v e l D a t e > - 
-             < V e h i c l e M a k e > V e h i c l e M a k e < / V e h i c l e M a k e > - 
-             < V e h i c l e M o d e l > V e h i c l e M o d e l < / V e h i c l e M o d e l > - 
-             < V e h i c l e R e g i s t r a t i o n N o _ > V e h i c l e R e g i s t r a t i o n N o _ < / V e h i c l e R e g i s t r a t i o n N o _ > - 
-         < / L i n e s > - 
-     < / H e a d e r > - 
+<file path=customXml/item1.xml>��< ? x m l   v e r s i o n = " 1 . 0 "   e n c o d i n g = " u t f - 1 6 " ? > 
+ < N a v W o r d R e p o r t X m l P a r t   x m l n s = " u r n : m i c r o s o f t - d y n a m i c s - n a v / r e p o r t s / F L T _ M i l e a g e _ C l a i m _ F o r m / 5 2 1 2 2 / " > 
+     < B C R e p o r t I n f o r m a t i o n > 
+         < R e p o r t M e t a d a t a > 
+             < E x t e n s i o n I d > E x t e n s i o n   I D < / E x t e n s i o n I d > 
+             < E x t e n s i o n N a m e > E x t e n s i o n   N a m e < / E x t e n s i o n N a m e > 
+             < E x t e n s i o n P u b l i s h e r > E x t e n s i o n   P u b l i s h e r < / E x t e n s i o n P u b l i s h e r > 
+             < E x t e n s i o n V e r s i o n > E x t e n s i o n   V e r s i o n < / E x t e n s i o n V e r s i o n > 
+             < R e p o r t I d > R e p o r t   I D < / R e p o r t I d > 
+             < R e p o r t N a m e > R e p o r t   N a m e < / R e p o r t N a m e > 
+             < A b o u t T h i s R e p o r t T i t l e > A b o u t   T h i s   R e p o r t   T i t l e < / A b o u t T h i s R e p o r t T i t l e > 
+             < A b o u t T h i s R e p o r t T e x t > A b o u t   T h i s   R e p o r t   T e x t < / A b o u t T h i s R e p o r t T e x t > 
+             < R e p o r t H e l p L i n k > R e p o r t   H e l p   L i n k < / R e p o r t H e l p L i n k > 
+         < / R e p o r t M e t a d a t a > 
+         < R e p o r t R e q u e s t > 
+             < T e n a n t E n t r a I d > T e n a n t   E n t r a   I d < / T e n a n t E n t r a I d > 
+             < E n v i r o n m e n t N a m e > E n v i r o n m e n t   N a m e < / E n v i r o n m e n t N a m e > 
+             < E n v i r o n m e n t T y p e > E n v i r o n m e n t   T y p e < / E n v i r o n m e n t T y p e > 
+             < C o m p a n y N a m e > C o m p a n y   N a m e < / C o m p a n y N a m e > 
+             < C o m p a n y D i s p l a y N a m e > C o m p a n y   D i s p l a y   N a m e < / C o m p a n y D i s p l a y N a m e > 
+             < C o m p a n y I d > C o m p a n y   I D < / C o m p a n y I d > 
+             < U s e r N a m e > U s e r   N a m e < / U s e r N a m e > 
+             < D a t e A n d T i m e > D a t e   a n d   T i m e < / D a t e A n d T i m e > 
+             < L a n g u a g e > L a n g u a g e < / L a n g u a g e > 
+             < F o r m a t R e g i o n > F o r m a t   R e g i o n < / F o r m a t R e g i o n > 
+             < D a t e T i m e V a l u e s > 
+                 < Y e a r > Y e a r < / Y e a r > 
+                 < M o n t h N u m b e r > M o n t h   N u m b e r < / M o n t h N u m b e r > 
+                 < D a y N u m b e r > D a y   N u m b e r < / D a y N u m b e r > 
+                 < H o u r > H o u r < / H o u r > 
+                 < M i n u t e > M i n u t e < / M i n u t e > 
+             < / D a t e T i m e V a l u e s > 
+         < / R e p o r t R e q u e s t > 
+     < / B C R e p o r t I n f o r m a t i o n > 
+     < H e a d e r > 
+         < A p p r o v a l S t a g e > A p p r o v a l S t a g e < / A p p r o v a l S t a g e > 
+         < A p p r o v e d D a t e > A p p r o v e d D a t e < / A p p r o v e d D a t e > 
+         < A p p r o v e d R a t e P e r K m > A p p r o v e d R a t e P e r K m < / A p p r o v e d R a t e P e r K m > 
+         < A p p r o v e r D a t e > A p p r o v e r D a t e < / A p p r o v e r D a t e > 
+         < A p p r o v e r N a m e > A p p r o v e r N a m e < / A p p r o v e r N a m e > 
+         < A p p r o v e r S i g n a t u r e > A p p r o v e r S i g n a t u r e < / A p p r o v e r S i g n a t u r e > 
+         < A p p r o v e r s N a m e > A p p r o v e r s N a m e < / A p p r o v e r s N a m e > 
+         < C o m p a n y A d d r e s s > C o m p a n y A d d r e s s < / C o m p a n y A d d r e s s > 
+         < C o m p a n y C i t y > C o m p a n y C i t y < / C o m p a n y C i t y > 
+         < C o m p a n y N a m e > C o m p a n y N a m e < / C o m p a n y N a m e > 
+         < C o m p a n y P h o n e N o > C o m p a n y P h o n e N o < / C o m p a n y P h o n e N o > 
+         < C o m p a n y P i c t u r e > C o m p a n y P i c t u r e < / C o m p a n y P i c t u r e > 
+         < D a t e _ > D a t e _ < / D a t e _ > 
+         < D e p a r t m e n t C o d e > D e p a r t m e n t C o d e < / D e p a r t m e n t C o d e > 
+         < D e s i g n a t i o n > D e s i g n a t i o n < / D e s i g n a t i o n > 
+         < E m p l o y e e N a m e > E m p l o y e e N a m e < / E m p l o y e e N a m e > 
+         < E m p l o y e e N o _ > E m p l o y e e N o _ < / E m p l o y e e N o _ > 
+         < N o _ > N o _ < / N o _ > 
+         < P h o n e N u m b e r > P h o n e N u m b e r < / P h o n e N u m b e r > 
+         < R e m a r k s > R e m a r k s < / R e m a r k s > 
+         < R e p o r t T i t l e > R e p o r t T i t l e < / R e p o r t T i t l e > 
+         < R e q u e s t e d B y > R e q u e s t e d B y < / R e q u e s t e d B y > 
+         < S t a t u s > S t a t u s < / S t a t u s > 
+         < T o t a l E s t i m a t e d C o s t > T o t a l E s t i m a t e d C o s t < / T o t a l E s t i m a t e d C o s t > 
+         < T o t a l E s t i m a t e d M i l e a g e > T o t a l E s t i m a t e d M i l e a g e < / T o t a l E s t i m a t e d M i l e a g e > 
+         < T r a n s p o r t O f f i c e r > T r a n s p o r t O f f i c e r < / T r a n s p o r t O f f i c e r > 
+         < T r a n s p o r t O f f i c e r D a t e > T r a n s p o r t O f f i c e r D a t e < / T r a n s p o r t O f f i c e r D a t e > 
+         < T r a n s p o r t O f f i c e r N a m e > T r a n s p o r t O f f i c e r N a m e < / T r a n s p o r t O f f i c e r N a m e > 
+         < T r a n s p o r t O f f i c e r s D a t e > T r a n s p o r t O f f i c e r s D a t e < / T r a n s p o r t O f f i c e r s D a t e > 
+         < T r a n s p o r t O f f i c e r S i g n a t u r e > T r a n s p o r t O f f i c e r S i g n a t u r e < / T r a n s p o r t O f f i c e r S i g n a t u r e > 
+         < L i n e s > 
+             < A c t u a l D i s t a n c e K M _ > A c t u a l D i s t a n c e K M _ < / A c t u a l D i s t a n c e K M _ > 
+             < A c t u a l T o t a l C o s t > A c t u a l T o t a l C o s t < / A c t u a l T o t a l C o s t > 
+             < D e p a r t u r e T i m e > D e p a r t u r e T i m e < / D e p a r t u r e T i m e > 
+             < D e s t i n a t i o n > D e s t i n a t i o n < / D e s t i n a t i o n > 
+             < D i s t a n c e K M _ > D i s t a n c e K M _ < / D i s t a n c e K M _ > 
+             < E n d i n g O d o m e t e r R e a d i n g > E n d i n g O d o m e t e r R e a d i n g < / E n d i n g O d o m e t e r R e a d i n g > 
+             < E n g i n e C a p a c i t y > E n g i n e C a p a c i t y < / E n g i n e C a p a c i t y > 
+             < F u e l R e c e i p t s A t t a c h e d > F u e l R e c e i p t s A t t a c h e d < / F u e l R e c e i p t s A t t a c h e d > 
+             < L i n e N o _ > L i n e N o _ < / L i n e N o _ > 
+             < L i n e S t a t u s > L i n e S t a t u s < / L i n e S t a t u s > 
+             < M a i n t e n a n c e R e c e i p t s A t t a c h e d > M a i n t e n a n c e R e c e i p t s A t t a c h e d < / M a i n t e n a n c e R e c e i p t s A t t a c h e d > 
+             < N u m b e r o f P a s s e n g e r s > N u m b e r o f P a s s e n g e r s < / N u m b e r o f P a s s e n g e r s > 
+             < P u r p o s e o f T r i p > P u r p o s e o f T r i p < / P u r p o s e o f T r i p > 
+             < R a t e P e r K M > R a t e P e r K M < / R a t e P e r K M > 
+             < R e t u r n D a t e > R e t u r n D a t e < / R e t u r n D a t e > 
+             < R e t u r n T i m e > R e t u r n T i m e < / R e t u r n T i m e > 
+             < S t a r t i n g O d o m e t e r R e a d i n g > S t a r t i n g O d o m e t e r R e a d i n g < / S t a r t i n g O d o m e t e r R e a d i n g > 
+             < S t a r t i n g P o i n t > S t a r t i n g P o i n t < / S t a r t i n g P o i n t > 
+             < T o t a l C o s t > T o t a l C o s t < / T o t a l C o s t > 
+             < T r a n s p o r t O f f i c e r R e m a r k s > T r a n s p o r t O f f i c e r R e m a r k s < / T r a n s p o r t O f f i c e r R e m a r k s > 
+             < T r a v e l D a t e > T r a v e l D a t e < / T r a v e l D a t e > 
+             < V e h i c l e M a k e > V e h i c l e M a k e < / V e h i c l e M a k e > 
+             < V e h i c l e M o d e l > V e h i c l e M o d e l < / V e h i c l e M o d e l > 
+             < V e h i c l e R e g i s t r a t i o n N o _ > V e h i c l e R e g i s t r a t i o n N o _ < / V e h i c l e R e g i s t r a t i o n N o _ > 
+         < / L i n e s > 
+     < / H e a d e r > 
  < / N a v W o r d R e p o r t X m l P a r t > 
 </file>
 

</xml_diff>